<commit_message>
journal de dev mis a jours, go commencer, html et css continuer et mise à jour de l'arborescence
</commit_message>
<xml_diff>
--- a/0documentation/Journal de DEV.docx
+++ b/0documentation/Journal de DEV.docx
@@ -2,8 +2,6 @@
 <file path=word/document.xml><?xml version="1.0" encoding="utf-8"?>
 <w:document xmlns:wpc="http://schemas.microsoft.com/office/word/2010/wordprocessingCanvas" xmlns:cx="http://schemas.microsoft.com/office/drawing/2014/chartex" xmlns:cx1="http://schemas.microsoft.com/office/drawing/2015/9/8/chartex" xmlns:cx2="http://schemas.microsoft.com/office/drawing/2015/10/21/chartex" xmlns:cx3="http://schemas.microsoft.com/office/drawing/2016/5/9/chartex" xmlns:cx4="http://schemas.microsoft.com/office/drawing/2016/5/10/chartex" xmlns:cx5="http://schemas.microsoft.com/office/drawing/2016/5/11/chartex" xmlns:cx6="http://schemas.microsoft.com/office/drawing/2016/5/12/chartex" xmlns:cx7="http://schemas.microsoft.com/office/drawing/2016/5/13/chartex" xmlns:cx8="http://schemas.microsoft.com/office/drawing/2016/5/14/chartex" xmlns:mc="http://schemas.openxmlformats.org/markup-compatibility/2006" xmlns:aink="http://schemas.microsoft.com/office/drawing/2016/ink" xmlns:am3d="http://schemas.microsoft.com/office/drawing/2017/model3d" xmlns:o="urn:schemas-microsoft-com:office:office" xmlns:oel="http://schemas.microsoft.com/office/2019/extlst" xmlns:r="http://schemas.openxmlformats.org/officeDocument/2006/relationships" xmlns:m="http://schemas.openxmlformats.org/officeDocument/2006/math" xmlns:v="urn:schemas-microsoft-com:vml" xmlns:wp14="http://schemas.microsoft.com/office/word/2010/wordprocessingDrawing" xmlns:wp="http://schemas.openxmlformats.org/drawingml/2006/wordprocessingDrawing" xmlns:w10="urn:schemas-microsoft-com:office:word" xmlns:w="http://schemas.openxmlformats.org/wordprocessingml/2006/main" xmlns:w14="http://schemas.microsoft.com/office/word/2010/wordml" xmlns:w15="http://schemas.microsoft.com/office/word/2012/wordml" xmlns:w16cex="http://schemas.microsoft.com/office/word/2018/wordml/cex" xmlns:w16cid="http://schemas.microsoft.com/office/word/2016/wordml/cid" xmlns:w16="http://schemas.microsoft.com/office/word/2018/wordml" xmlns:w16sdtdh="http://schemas.microsoft.com/office/word/2020/wordml/sdtdatahash" xmlns:w16se="http://schemas.microsoft.com/office/word/2015/wordml/symex" xmlns:wpg="http://schemas.microsoft.com/office/word/2010/wordprocessingGroup" xmlns:wpi="http://schemas.microsoft.com/office/word/2010/wordprocessingInk" xmlns:wne="http://schemas.microsoft.com/office/word/2006/wordml" xmlns:wps="http://schemas.microsoft.com/office/word/2010/wordprocessingShape" mc:Ignorable="w14 w15 w16se w16cid w16 w16cex w16sdtdh wp14">
   <w:body>
-    <w:bookmarkStart w:id="0" w:name="_GoBack" w:displacedByCustomXml="next"/>
-    <w:bookmarkEnd w:id="0" w:displacedByCustomXml="next"/>
     <w:sdt>
       <w:sdtPr>
         <w:id w:val="-483861501"/>
@@ -928,19 +926,122 @@
         </w:rPr>
         <w:t xml:space="preserve">J’ai chercher mon API sur laquelle j’allais faire un site. J’ai eu des difficultés </w:t>
       </w:r>
-      <w:proofErr w:type="spellStart"/>
       <w:r>
         <w:rPr>
           <w:lang w:eastAsia="en-US"/>
         </w:rPr>
-        <w:t>a</w:t>
+        <w:t>à</w:t>
       </w:r>
-      <w:proofErr w:type="spellEnd"/>
       <w:r>
         <w:rPr>
           <w:lang w:eastAsia="en-US"/>
         </w:rPr>
         <w:t xml:space="preserve"> trouver quelque chose qui me convenez du à ma compréhension assez limité de l’anglais.</w:t>
+      </w:r>
+    </w:p>
+    <w:p>
+      <w:pPr>
+        <w:rPr>
+          <w:lang w:eastAsia="en-US"/>
+        </w:rPr>
+      </w:pPr>
+    </w:p>
+    <w:p>
+      <w:pPr>
+        <w:pStyle w:val="Titre2"/>
+      </w:pPr>
+      <w:r>
+        <w:t>Jour 2 : 07/03/2023</w:t>
+      </w:r>
+    </w:p>
+    <w:p>
+      <w:pPr>
+        <w:rPr>
+          <w:lang w:eastAsia="en-US"/>
+        </w:rPr>
+      </w:pPr>
+    </w:p>
+    <w:p>
+      <w:pPr>
+        <w:rPr>
+          <w:lang w:eastAsia="en-US"/>
+        </w:rPr>
+      </w:pPr>
+      <w:r>
+        <w:rPr>
+          <w:lang w:eastAsia="en-US"/>
+        </w:rPr>
+        <w:t xml:space="preserve">J’ai réfléchit au design du site que j’allais faire, à la charte graphique et je me suis refait le cours sur le html, css et autres langages nécessaires pour ce projet. </w:t>
+      </w:r>
+    </w:p>
+    <w:p>
+      <w:pPr>
+        <w:rPr>
+          <w:lang w:eastAsia="en-US"/>
+        </w:rPr>
+      </w:pPr>
+    </w:p>
+    <w:p>
+      <w:pPr>
+        <w:pStyle w:val="Titre2"/>
+      </w:pPr>
+      <w:r>
+        <w:t>Jour 3 : 13/03/2023</w:t>
+      </w:r>
+    </w:p>
+    <w:p>
+      <w:pPr>
+        <w:rPr>
+          <w:lang w:eastAsia="en-US"/>
+        </w:rPr>
+      </w:pPr>
+    </w:p>
+    <w:p>
+      <w:pPr>
+        <w:rPr>
+          <w:lang w:eastAsia="en-US"/>
+        </w:rPr>
+      </w:pPr>
+      <w:r>
+        <w:rPr>
+          <w:lang w:eastAsia="en-US"/>
+        </w:rPr>
+        <w:t>J’ai fait la plus grosse partie du html/css du site aujourd’hui et j’ai commencé le go.</w:t>
+      </w:r>
+    </w:p>
+    <w:p>
+      <w:pPr>
+        <w:rPr>
+          <w:lang w:eastAsia="en-US"/>
+        </w:rPr>
+      </w:pPr>
+    </w:p>
+    <w:p>
+      <w:pPr>
+        <w:pStyle w:val="Titre2"/>
+      </w:pPr>
+      <w:r>
+        <w:t>Jour 4 : 14/03/2023</w:t>
+      </w:r>
+    </w:p>
+    <w:p>
+      <w:pPr>
+        <w:rPr>
+          <w:lang w:eastAsia="en-US"/>
+        </w:rPr>
+      </w:pPr>
+    </w:p>
+    <w:p>
+      <w:pPr>
+        <w:rPr>
+          <w:lang w:eastAsia="en-US"/>
+        </w:rPr>
+      </w:pPr>
+      <w:r>
+        <w:rPr>
+          <w:lang w:eastAsia="en-US"/>
+        </w:rPr>
+        <w:t>J’ai continuer le go et j’ai commencé le responsive du site.</w:t>
       </w:r>
     </w:p>
     <w:sectPr>
@@ -3880,10 +3981,6 @@
 </file>
 
 <file path=customXml/item1.xml><?xml version="1.0" encoding="utf-8"?>
-<b:Sources xmlns:b="http://schemas.openxmlformats.org/officeDocument/2006/bibliography" xmlns="http://schemas.openxmlformats.org/officeDocument/2006/bibliography" SelectedStyle="\APA.XSL" StyleName="APA"/>
-</file>
-
-<file path=customXml/item2.xml><?xml version="1.0" encoding="utf-8"?>
 <CoverPageProperties xmlns="http://schemas.microsoft.com/office/2006/coverPageProps">
   <PublishDate/>
   <Abstract>Vous trouverez dans ce document un journal de mes différentes journées de développement.</Abstract>
@@ -3894,18 +3991,22 @@
 </CoverPageProperties>
 </file>
 
+<file path=customXml/item2.xml><?xml version="1.0" encoding="utf-8"?>
+<b:Sources xmlns:b="http://schemas.openxmlformats.org/officeDocument/2006/bibliography" xmlns="http://schemas.openxmlformats.org/officeDocument/2006/bibliography" SelectedStyle="\APA.XSL" StyleName="APA"/>
+</file>
+
 <file path=customXml/itemProps1.xml><?xml version="1.0" encoding="utf-8"?>
+<ds:datastoreItem xmlns:ds="http://schemas.openxmlformats.org/officeDocument/2006/customXml" ds:itemID="{55AF091B-3C7A-41E3-B477-F2FDAA23CFDA}">
+  <ds:schemaRefs>
+    <ds:schemaRef ds:uri="http://schemas.microsoft.com/office/2006/coverPageProps"/>
+  </ds:schemaRefs>
+</ds:datastoreItem>
+</file>
+
+<file path=customXml/itemProps2.xml><?xml version="1.0" encoding="utf-8"?>
 <ds:datastoreItem xmlns:ds="http://schemas.openxmlformats.org/officeDocument/2006/customXml" ds:itemID="{D66E92EB-1793-4226-A2DF-AB10DC627C33}">
   <ds:schemaRefs>
     <ds:schemaRef ds:uri="http://schemas.openxmlformats.org/officeDocument/2006/bibliography"/>
   </ds:schemaRefs>
 </ds:datastoreItem>
-</file>
-
-<file path=customXml/itemProps2.xml><?xml version="1.0" encoding="utf-8"?>
-<ds:datastoreItem xmlns:ds="http://schemas.openxmlformats.org/officeDocument/2006/customXml" ds:itemID="{55AF091B-3C7A-41E3-B477-F2FDAA23CFDA}">
-  <ds:schemaRefs>
-    <ds:schemaRef ds:uri="http://schemas.microsoft.com/office/2006/coverPageProps"/>
-  </ds:schemaRefs>
-</ds:datastoreItem>
 </file>
</xml_diff>

<commit_message>
mise des fichiers word en go
</commit_message>
<xml_diff>
--- a/0documentation/Journal de DEV.docx
+++ b/0documentation/Journal de DEV.docx
@@ -924,7 +924,19 @@
         <w:rPr>
           <w:lang w:eastAsia="en-US"/>
         </w:rPr>
-        <w:t xml:space="preserve">J’ai chercher mon API sur laquelle j’allais faire un site. J’ai eu des difficultés </w:t>
+        <w:t xml:space="preserve">J’ai </w:t>
+      </w:r>
+      <w:r>
+        <w:rPr>
+          <w:lang w:eastAsia="en-US"/>
+        </w:rPr>
+        <w:t>cherché</w:t>
+      </w:r>
+      <w:r>
+        <w:rPr>
+          <w:lang w:eastAsia="en-US"/>
+        </w:rPr>
+        <w:t xml:space="preserve"> mon API sur laquelle j’allais faire un site. J’ai eu des difficultés </w:t>
       </w:r>
       <w:r>
         <w:rPr>
@@ -986,7 +998,62 @@
         <w:pStyle w:val="Titre2"/>
       </w:pPr>
       <w:r>
-        <w:t>Jour 3 : 13/03/2023</w:t>
+        <w:t>Jour 3 : 9/03/2023</w:t>
+      </w:r>
+    </w:p>
+    <w:p>
+      <w:pPr>
+        <w:rPr>
+          <w:lang w:eastAsia="en-US"/>
+        </w:rPr>
+      </w:pPr>
+    </w:p>
+    <w:p>
+      <w:pPr>
+        <w:rPr>
+          <w:lang w:eastAsia="en-US"/>
+        </w:rPr>
+      </w:pPr>
+      <w:r>
+        <w:rPr>
+          <w:lang w:eastAsia="en-US"/>
+        </w:rPr>
+        <w:t xml:space="preserve">J’ai commencer </w:t>
+      </w:r>
+      <w:proofErr w:type="spellStart"/>
+      <w:r>
+        <w:rPr>
+          <w:lang w:eastAsia="en-US"/>
+        </w:rPr>
+        <w:t>a</w:t>
+      </w:r>
+      <w:proofErr w:type="spellEnd"/>
+      <w:r>
+        <w:rPr>
+          <w:lang w:eastAsia="en-US"/>
+        </w:rPr>
+        <w:t xml:space="preserve"> faire le html/css.</w:t>
+      </w:r>
+    </w:p>
+    <w:p>
+      <w:pPr>
+        <w:rPr>
+          <w:lang w:eastAsia="en-US"/>
+        </w:rPr>
+      </w:pPr>
+    </w:p>
+    <w:p>
+      <w:pPr>
+        <w:pStyle w:val="Titre2"/>
+      </w:pPr>
+      <w:r>
+        <w:t xml:space="preserve">Jour </w:t>
+      </w:r>
+      <w:r>
+        <w:t>4</w:t>
+      </w:r>
+      <w:r>
+        <w:t> : 13/03/2023</w:t>
       </w:r>
     </w:p>
     <w:p>
@@ -1021,7 +1088,13 @@
         <w:pStyle w:val="Titre2"/>
       </w:pPr>
       <w:r>
-        <w:t>Jour 4 : 14/03/2023</w:t>
+        <w:t xml:space="preserve">Jour </w:t>
+      </w:r>
+      <w:r>
+        <w:t>5</w:t>
+      </w:r>
+      <w:r>
+        <w:t> : 14/03/2023</w:t>
       </w:r>
     </w:p>
     <w:p>
@@ -1041,8 +1114,84 @@
         <w:rPr>
           <w:lang w:eastAsia="en-US"/>
         </w:rPr>
-        <w:t>J’ai continuer le go et j’ai commencé le responsive du site.</w:t>
+        <w:t xml:space="preserve">J’ai </w:t>
       </w:r>
+      <w:r>
+        <w:rPr>
+          <w:lang w:eastAsia="en-US"/>
+        </w:rPr>
+        <w:t>continué</w:t>
+      </w:r>
+      <w:r>
+        <w:rPr>
+          <w:lang w:eastAsia="en-US"/>
+        </w:rPr>
+        <w:t xml:space="preserve"> le go et j’ai commencé le responsive du site.</w:t>
+      </w:r>
+    </w:p>
+    <w:p>
+      <w:pPr>
+        <w:rPr>
+          <w:lang w:eastAsia="en-US"/>
+        </w:rPr>
+      </w:pPr>
+    </w:p>
+    <w:p>
+      <w:pPr>
+        <w:pStyle w:val="Titre2"/>
+      </w:pPr>
+      <w:r>
+        <w:t>Jour 6 : 17/03/2023</w:t>
+      </w:r>
+    </w:p>
+    <w:p>
+      <w:pPr>
+        <w:rPr>
+          <w:lang w:eastAsia="en-US"/>
+        </w:rPr>
+      </w:pPr>
+    </w:p>
+    <w:p>
+      <w:pPr>
+        <w:rPr>
+          <w:lang w:eastAsia="en-US"/>
+        </w:rPr>
+      </w:pPr>
+      <w:r>
+        <w:rPr>
+          <w:lang w:eastAsia="en-US"/>
+        </w:rPr>
+        <w:t>J’ai essayer de régler toutes mes erreurs sur mes codes et de comprendre comment utiliser l’API.</w:t>
+      </w:r>
+    </w:p>
+    <w:p>
+      <w:pPr>
+        <w:rPr>
+          <w:lang w:eastAsia="en-US"/>
+        </w:rPr>
+      </w:pPr>
+    </w:p>
+    <w:p>
+      <w:pPr>
+        <w:pStyle w:val="Titre2"/>
+      </w:pPr>
+      <w:r>
+        <w:t>Jour 7 : 20/03/2023</w:t>
+      </w:r>
+    </w:p>
+    <w:p>
+      <w:pPr>
+        <w:rPr>
+          <w:lang w:eastAsia="en-US"/>
+        </w:rPr>
+      </w:pPr>
+    </w:p>
+    <w:p>
+      <w:pPr>
+        <w:rPr>
+          <w:lang w:eastAsia="en-US"/>
+        </w:rPr>
+      </w:pPr>
     </w:p>
     <w:sectPr>
       <w:footerReference w:type="even" r:id="rId9"/>

</xml_diff>

<commit_message>
ajout page requete + maj journal de dev + travail pour essayer de regler pb api
</commit_message>
<xml_diff>
--- a/0documentation/Journal de DEV.docx
+++ b/0documentation/Journal de DEV.docx
@@ -1018,7 +1018,21 @@
         <w:rPr>
           <w:lang w:eastAsia="en-US"/>
         </w:rPr>
-        <w:t xml:space="preserve">J’ai commencer </w:t>
+        <w:t xml:space="preserve">J’ai </w:t>
+      </w:r>
+      <w:proofErr w:type="spellStart"/>
+      <w:r>
+        <w:rPr>
+          <w:lang w:eastAsia="en-US"/>
+        </w:rPr>
+        <w:t>commencer</w:t>
+      </w:r>
+      <w:proofErr w:type="spellEnd"/>
+      <w:r>
+        <w:rPr>
+          <w:lang w:eastAsia="en-US"/>
+        </w:rPr>
+        <w:t xml:space="preserve"> </w:t>
       </w:r>
       <w:proofErr w:type="spellStart"/>
       <w:r>
@@ -1192,6 +1206,12 @@
           <w:lang w:eastAsia="en-US"/>
         </w:rPr>
       </w:pPr>
+      <w:r>
+        <w:rPr>
+          <w:lang w:eastAsia="en-US"/>
+        </w:rPr>
+        <w:t>J’ai continuer de chercher des solutions pour arriver à afficher les résultats de l’API avec un script java sur ma page.</w:t>
+      </w:r>
     </w:p>
     <w:sectPr>
       <w:footerReference w:type="even" r:id="rId9"/>

</xml_diff>